<commit_message>
Removed unused font import and wrote more documentation
</commit_message>
<xml_diff>
--- a/Log/Dokumenter/Design.docx
+++ b/Log/Dokumenter/Design.docx
@@ -4,21 +4,611 @@
   <w:body>
     <w:p>
       <w:pPr>
-        <w:rPr>
+        <w:spacing w:line="276" w:lineRule="auto"/>
+        <w:rPr>
+          <w:rFonts w:ascii="Roboto" w:hAnsi="Roboto"/>
           <w:b/>
           <w:bCs/>
         </w:rPr>
       </w:pPr>
       <w:r>
         <w:rPr>
+          <w:rFonts w:ascii="Roboto" w:hAnsi="Roboto"/>
           <w:b/>
           <w:bCs/>
         </w:rPr>
+        <w:t>Logo</w:t>
+      </w:r>
+    </w:p>
+    <w:p>
+      <w:pPr>
+        <w:spacing w:line="276" w:lineRule="auto"/>
+        <w:rPr>
+          <w:rFonts w:ascii="Roboto" w:hAnsi="Roboto"/>
+          <w:b/>
+          <w:bCs/>
+        </w:rPr>
+      </w:pPr>
+    </w:p>
+    <w:p>
+      <w:pPr>
+        <w:spacing w:line="276" w:lineRule="auto"/>
+        <w:rPr>
+          <w:rFonts w:ascii="Roboto" w:hAnsi="Roboto"/>
+          <w:b/>
+          <w:bCs/>
+        </w:rPr>
+      </w:pPr>
+      <w:r>
+        <w:rPr>
+          <w:rFonts w:ascii="Roboto" w:hAnsi="Roboto"/>
+          <w:noProof/>
+        </w:rPr>
+        <w:drawing>
+          <wp:inline distT="0" distB="0" distL="0" distR="0" wp14:anchorId="48238BE6" wp14:editId="41DA6BD6">
+            <wp:extent cx="3028333" cy="707922"/>
+            <wp:effectExtent l="0" t="0" r="0" b="3810"/>
+            <wp:docPr id="2" name="Graphic 2"/>
+            <wp:cNvGraphicFramePr>
+              <a:graphicFrameLocks xmlns:a="http://schemas.openxmlformats.org/drawingml/2006/main" noChangeAspect="1"/>
+            </wp:cNvGraphicFramePr>
+            <a:graphic xmlns:a="http://schemas.openxmlformats.org/drawingml/2006/main">
+              <a:graphicData uri="http://schemas.openxmlformats.org/drawingml/2006/picture">
+                <pic:pic xmlns:pic="http://schemas.openxmlformats.org/drawingml/2006/picture">
+                  <pic:nvPicPr>
+                    <pic:cNvPr id="2" name="Graphic 2"/>
+                    <pic:cNvPicPr/>
+                  </pic:nvPicPr>
+                  <pic:blipFill>
+                    <a:blip r:embed="rId5">
+                      <a:extLst>
+                        <a:ext uri="{28A0092B-C50C-407E-A947-70E740481C1C}">
+                          <a14:useLocalDpi xmlns:a14="http://schemas.microsoft.com/office/drawing/2010/main" val="0"/>
+                        </a:ext>
+                        <a:ext uri="{96DAC541-7B7A-43D3-8B79-37D633B846F1}">
+                          <asvg:svgBlip xmlns:asvg="http://schemas.microsoft.com/office/drawing/2016/SVG/main" r:embed="rId6"/>
+                        </a:ext>
+                      </a:extLst>
+                    </a:blip>
+                    <a:stretch>
+                      <a:fillRect/>
+                    </a:stretch>
+                  </pic:blipFill>
+                  <pic:spPr>
+                    <a:xfrm>
+                      <a:off x="0" y="0"/>
+                      <a:ext cx="3136090" cy="733112"/>
+                    </a:xfrm>
+                    <a:prstGeom prst="rect">
+                      <a:avLst/>
+                    </a:prstGeom>
+                  </pic:spPr>
+                </pic:pic>
+              </a:graphicData>
+            </a:graphic>
+          </wp:inline>
+        </w:drawing>
+      </w:r>
+    </w:p>
+    <w:p>
+      <w:pPr>
+        <w:spacing w:line="276" w:lineRule="auto"/>
+        <w:rPr>
+          <w:rFonts w:ascii="Roboto" w:hAnsi="Roboto"/>
+        </w:rPr>
+      </w:pPr>
+    </w:p>
+    <w:p>
+      <w:pPr>
+        <w:spacing w:line="276" w:lineRule="auto"/>
+        <w:rPr>
+          <w:rFonts w:ascii="Roboto" w:hAnsi="Roboto"/>
+        </w:rPr>
+      </w:pPr>
+      <w:r>
+        <w:rPr>
+          <w:rFonts w:ascii="Roboto" w:hAnsi="Roboto"/>
+        </w:rPr>
+        <w:t xml:space="preserve">Logoen er i primært i merkets Mørkeblå farge. Men kan eksistere i hvit på </w:t>
+      </w:r>
+      <w:proofErr w:type="spellStart"/>
+      <w:r>
+        <w:rPr>
+          <w:rFonts w:ascii="Roboto" w:hAnsi="Roboto"/>
+        </w:rPr>
+        <w:t>print</w:t>
+      </w:r>
+      <w:proofErr w:type="spellEnd"/>
+      <w:r>
+        <w:rPr>
+          <w:rFonts w:ascii="Roboto" w:hAnsi="Roboto"/>
+        </w:rPr>
+        <w:t xml:space="preserve"> og hvit og lysegrå på nett. </w:t>
+      </w:r>
+      <w:r>
+        <w:rPr>
+          <w:rFonts w:ascii="Roboto" w:hAnsi="Roboto"/>
+        </w:rPr>
+        <w:br/>
+        <w:t xml:space="preserve">Den er satt i </w:t>
+      </w:r>
+      <w:proofErr w:type="spellStart"/>
+      <w:r>
+        <w:rPr>
+          <w:rFonts w:ascii="Roboto" w:hAnsi="Roboto"/>
+        </w:rPr>
+        <w:t>Roboto</w:t>
+      </w:r>
+      <w:proofErr w:type="spellEnd"/>
+      <w:r>
+        <w:rPr>
+          <w:rFonts w:ascii="Roboto" w:hAnsi="Roboto"/>
+        </w:rPr>
+        <w:t xml:space="preserve"> Bold og er </w:t>
+      </w:r>
+      <w:proofErr w:type="spellStart"/>
+      <w:r>
+        <w:rPr>
+          <w:rFonts w:ascii="Roboto" w:hAnsi="Roboto"/>
+        </w:rPr>
+        <w:t>PascalCase</w:t>
+      </w:r>
+      <w:proofErr w:type="spellEnd"/>
+      <w:r>
+        <w:rPr>
+          <w:rFonts w:ascii="Roboto" w:hAnsi="Roboto"/>
+        </w:rPr>
+        <w:t xml:space="preserve"> altså mellomrom byttes ut med stor bokstav på neste ord: </w:t>
+      </w:r>
+      <w:proofErr w:type="spellStart"/>
+      <w:r>
+        <w:rPr>
+          <w:rFonts w:ascii="Roboto" w:hAnsi="Roboto"/>
+        </w:rPr>
+        <w:t>HytteNett</w:t>
+      </w:r>
+      <w:proofErr w:type="spellEnd"/>
+    </w:p>
+    <w:p>
+      <w:pPr>
+        <w:spacing w:line="276" w:lineRule="auto"/>
+        <w:rPr>
+          <w:rFonts w:ascii="Roboto" w:hAnsi="Roboto"/>
+        </w:rPr>
+      </w:pPr>
+    </w:p>
+    <w:p>
+      <w:pPr>
+        <w:spacing w:line="276" w:lineRule="auto"/>
+        <w:rPr>
+          <w:rFonts w:ascii="Roboto" w:hAnsi="Roboto"/>
+          <w:b/>
+          <w:bCs/>
+        </w:rPr>
+      </w:pPr>
+      <w:r>
+        <w:rPr>
+          <w:rFonts w:ascii="Roboto" w:hAnsi="Roboto"/>
+          <w:b/>
+          <w:bCs/>
+        </w:rPr>
+        <w:t>Typografi</w:t>
+      </w:r>
+    </w:p>
+    <w:p>
+      <w:pPr>
+        <w:spacing w:line="276" w:lineRule="auto"/>
+        <w:rPr>
+          <w:rFonts w:ascii="Roboto" w:hAnsi="Roboto"/>
+        </w:rPr>
+      </w:pPr>
+      <w:r>
+        <w:rPr>
+          <w:rFonts w:ascii="Roboto" w:hAnsi="Roboto"/>
+        </w:rPr>
+        <w:t xml:space="preserve">Nettsiden er satt i </w:t>
+      </w:r>
+      <w:proofErr w:type="spellStart"/>
+      <w:r>
+        <w:rPr>
+          <w:rFonts w:ascii="Roboto" w:hAnsi="Roboto"/>
+        </w:rPr>
+        <w:t>Roboto</w:t>
+      </w:r>
+      <w:proofErr w:type="spellEnd"/>
+      <w:r>
+        <w:rPr>
+          <w:rFonts w:ascii="Roboto" w:hAnsi="Roboto"/>
+        </w:rPr>
+        <w:t xml:space="preserve"> og veksler mellom Normal/ Brødtekst (400) og Medium (500) men jeg laster også inn Bold (700) for å forhindre potensiell </w:t>
+      </w:r>
+      <w:proofErr w:type="spellStart"/>
+      <w:r>
+        <w:rPr>
+          <w:rFonts w:ascii="Roboto" w:hAnsi="Roboto"/>
+        </w:rPr>
+        <w:t>faux</w:t>
+      </w:r>
+      <w:proofErr w:type="spellEnd"/>
+      <w:r>
+        <w:rPr>
+          <w:rFonts w:ascii="Roboto" w:hAnsi="Roboto"/>
+        </w:rPr>
+        <w:t xml:space="preserve"> bold altså en simulert bold som nettleseren kan legge på om den ikke finner en bold vekt i familien. </w:t>
+      </w:r>
+    </w:p>
+    <w:p>
+      <w:pPr>
+        <w:spacing w:line="276" w:lineRule="auto"/>
+        <w:rPr>
+          <w:rFonts w:ascii="Roboto" w:hAnsi="Roboto"/>
+        </w:rPr>
+      </w:pPr>
+    </w:p>
+    <w:p>
+      <w:pPr>
+        <w:spacing w:line="276" w:lineRule="auto"/>
+        <w:rPr>
+          <w:rFonts w:ascii="Roboto" w:hAnsi="Roboto"/>
+          <w:b/>
+          <w:bCs/>
+        </w:rPr>
+      </w:pPr>
+      <w:r>
+        <w:rPr>
+          <w:rFonts w:ascii="Roboto" w:hAnsi="Roboto"/>
+          <w:b/>
+          <w:bCs/>
+        </w:rPr>
+        <w:t>Tone-</w:t>
+      </w:r>
+      <w:proofErr w:type="spellStart"/>
+      <w:r>
+        <w:rPr>
+          <w:rFonts w:ascii="Roboto" w:hAnsi="Roboto"/>
+          <w:b/>
+          <w:bCs/>
+        </w:rPr>
+        <w:t>of</w:t>
+      </w:r>
+      <w:proofErr w:type="spellEnd"/>
+      <w:r>
+        <w:rPr>
+          <w:rFonts w:ascii="Roboto" w:hAnsi="Roboto"/>
+          <w:b/>
+          <w:bCs/>
+        </w:rPr>
+        <w:t>-</w:t>
+      </w:r>
+      <w:proofErr w:type="spellStart"/>
+      <w:r>
+        <w:rPr>
+          <w:rFonts w:ascii="Roboto" w:hAnsi="Roboto"/>
+          <w:b/>
+          <w:bCs/>
+        </w:rPr>
+        <w:t>voice</w:t>
+      </w:r>
+      <w:proofErr w:type="spellEnd"/>
+    </w:p>
+    <w:p>
+      <w:pPr>
+        <w:spacing w:line="276" w:lineRule="auto"/>
+        <w:rPr>
+          <w:rFonts w:ascii="Roboto" w:hAnsi="Roboto"/>
+        </w:rPr>
+      </w:pPr>
+      <w:r>
+        <w:rPr>
+          <w:rFonts w:ascii="Roboto" w:hAnsi="Roboto"/>
+        </w:rPr>
+        <w:t xml:space="preserve">Det er ikke så mange elementer der </w:t>
+      </w:r>
+      <w:r>
+        <w:rPr>
+          <w:rFonts w:ascii="Roboto" w:hAnsi="Roboto"/>
+        </w:rPr>
+        <w:t xml:space="preserve">merkets </w:t>
+      </w:r>
+      <w:r>
+        <w:rPr>
+          <w:rFonts w:ascii="Roboto" w:hAnsi="Roboto"/>
+        </w:rPr>
+        <w:t>tone-</w:t>
+      </w:r>
+      <w:proofErr w:type="spellStart"/>
+      <w:r>
+        <w:rPr>
+          <w:rFonts w:ascii="Roboto" w:hAnsi="Roboto"/>
+        </w:rPr>
+        <w:t>of</w:t>
+      </w:r>
+      <w:proofErr w:type="spellEnd"/>
+      <w:r>
+        <w:rPr>
+          <w:rFonts w:ascii="Roboto" w:hAnsi="Roboto"/>
+        </w:rPr>
+        <w:t>-</w:t>
+      </w:r>
+      <w:proofErr w:type="spellStart"/>
+      <w:r>
+        <w:rPr>
+          <w:rFonts w:ascii="Roboto" w:hAnsi="Roboto"/>
+        </w:rPr>
+        <w:t>voice</w:t>
+      </w:r>
+      <w:proofErr w:type="spellEnd"/>
+      <w:r>
+        <w:rPr>
+          <w:rFonts w:ascii="Roboto" w:hAnsi="Roboto"/>
+        </w:rPr>
+        <w:t xml:space="preserve"> kommer tydelig frem, men du kan f.eks. se det på feilmeldingen du får for å ikke ha hytte i Vestfold og Telemark «</w:t>
+      </w:r>
+      <w:proofErr w:type="spellStart"/>
+      <w:r>
+        <w:rPr>
+          <w:rFonts w:ascii="Roboto" w:hAnsi="Roboto"/>
+        </w:rPr>
+        <w:t>Oj</w:t>
+      </w:r>
+      <w:proofErr w:type="spellEnd"/>
+      <w:r>
+        <w:rPr>
+          <w:rFonts w:ascii="Roboto" w:hAnsi="Roboto"/>
+        </w:rPr>
+        <w:t>! Hytta di er vist ikke i Vestfold eller Telemark!</w:t>
+      </w:r>
+      <w:r>
+        <w:rPr>
+          <w:rFonts w:ascii="Roboto" w:hAnsi="Roboto"/>
+        </w:rPr>
+        <w:t>»</w:t>
+      </w:r>
+      <w:r>
+        <w:rPr>
+          <w:rFonts w:ascii="Roboto" w:hAnsi="Roboto"/>
+        </w:rPr>
+        <w:t>. Tone-</w:t>
+      </w:r>
+      <w:proofErr w:type="spellStart"/>
+      <w:r>
+        <w:rPr>
+          <w:rFonts w:ascii="Roboto" w:hAnsi="Roboto"/>
+        </w:rPr>
+        <w:t>of</w:t>
+      </w:r>
+      <w:proofErr w:type="spellEnd"/>
+      <w:r>
+        <w:rPr>
+          <w:rFonts w:ascii="Roboto" w:hAnsi="Roboto"/>
+        </w:rPr>
+        <w:t>-</w:t>
+      </w:r>
+      <w:proofErr w:type="spellStart"/>
+      <w:r>
+        <w:rPr>
+          <w:rFonts w:ascii="Roboto" w:hAnsi="Roboto"/>
+        </w:rPr>
+        <w:t>voice</w:t>
+      </w:r>
+      <w:proofErr w:type="spellEnd"/>
+      <w:r>
+        <w:rPr>
+          <w:rFonts w:ascii="Roboto" w:hAnsi="Roboto"/>
+        </w:rPr>
+        <w:t xml:space="preserve"> skal være folkelig, og personlig. Det kan være aktuelt å ha siden på nynorsk for å ytterliggere spille på det nasjonalromantiske, men det er ikke testet ut i denne omgang. </w:t>
+      </w:r>
+    </w:p>
+    <w:p>
+      <w:pPr>
+        <w:spacing w:line="276" w:lineRule="auto"/>
+        <w:rPr>
+          <w:rFonts w:ascii="Roboto" w:hAnsi="Roboto"/>
+        </w:rPr>
+      </w:pPr>
+      <w:r>
+        <w:rPr>
+          <w:rFonts w:ascii="Roboto" w:hAnsi="Roboto"/>
+          <w:noProof/>
+        </w:rPr>
+        <w:drawing>
+          <wp:inline distT="0" distB="0" distL="0" distR="0" wp14:anchorId="22D83B54" wp14:editId="6C799472">
+            <wp:extent cx="2680865" cy="1155290"/>
+            <wp:effectExtent l="0" t="0" r="0" b="635"/>
+            <wp:docPr id="1" name="Picture 1" descr="A screenshot of a cell phone&#10;&#10;Description automatically generated"/>
+            <wp:cNvGraphicFramePr>
+              <a:graphicFrameLocks xmlns:a="http://schemas.openxmlformats.org/drawingml/2006/main" noChangeAspect="1"/>
+            </wp:cNvGraphicFramePr>
+            <a:graphic xmlns:a="http://schemas.openxmlformats.org/drawingml/2006/main">
+              <a:graphicData uri="http://schemas.openxmlformats.org/drawingml/2006/picture">
+                <pic:pic xmlns:pic="http://schemas.openxmlformats.org/drawingml/2006/picture">
+                  <pic:nvPicPr>
+                    <pic:cNvPr id="1" name="Picture 1" descr="A screenshot of a cell phone&#10;&#10;Description automatically generated"/>
+                    <pic:cNvPicPr/>
+                  </pic:nvPicPr>
+                  <pic:blipFill>
+                    <a:blip r:embed="rId7">
+                      <a:extLst>
+                        <a:ext uri="{28A0092B-C50C-407E-A947-70E740481C1C}">
+                          <a14:useLocalDpi xmlns:a14="http://schemas.microsoft.com/office/drawing/2010/main" val="0"/>
+                        </a:ext>
+                      </a:extLst>
+                    </a:blip>
+                    <a:stretch>
+                      <a:fillRect/>
+                    </a:stretch>
+                  </pic:blipFill>
+                  <pic:spPr>
+                    <a:xfrm>
+                      <a:off x="0" y="0"/>
+                      <a:ext cx="2726621" cy="1175008"/>
+                    </a:xfrm>
+                    <a:prstGeom prst="rect">
+                      <a:avLst/>
+                    </a:prstGeom>
+                  </pic:spPr>
+                </pic:pic>
+              </a:graphicData>
+            </a:graphic>
+          </wp:inline>
+        </w:drawing>
+      </w:r>
+    </w:p>
+    <w:p>
+      <w:pPr>
+        <w:spacing w:line="276" w:lineRule="auto"/>
+        <w:rPr>
+          <w:rFonts w:ascii="Roboto" w:hAnsi="Roboto"/>
+        </w:rPr>
+      </w:pPr>
+    </w:p>
+    <w:p>
+      <w:pPr>
+        <w:spacing w:line="276" w:lineRule="auto"/>
+        <w:rPr>
+          <w:rFonts w:ascii="Roboto" w:hAnsi="Roboto"/>
+          <w:b/>
+          <w:bCs/>
+        </w:rPr>
+      </w:pPr>
+      <w:r>
+        <w:rPr>
+          <w:rFonts w:ascii="Roboto" w:hAnsi="Roboto"/>
+          <w:b/>
+          <w:bCs/>
+        </w:rPr>
+        <w:t>Bilder</w:t>
+      </w:r>
+      <w:r>
+        <w:rPr>
+          <w:rFonts w:ascii="Roboto" w:hAnsi="Roboto"/>
+          <w:b/>
+          <w:bCs/>
+        </w:rPr>
+        <w:t>?</w:t>
+      </w:r>
+    </w:p>
+    <w:p>
+      <w:pPr>
+        <w:spacing w:line="276" w:lineRule="auto"/>
+        <w:rPr>
+          <w:rFonts w:ascii="Roboto" w:hAnsi="Roboto"/>
+        </w:rPr>
+      </w:pPr>
+      <w:r>
+        <w:rPr>
+          <w:rFonts w:ascii="Roboto" w:hAnsi="Roboto"/>
+        </w:rPr>
+        <w:t>Jeg har ikke sett behovet for å ha med bilder i denne delen av nettsiden og har derfor ikke prioritert den delen av designet.</w:t>
+      </w:r>
+    </w:p>
+    <w:p>
+      <w:pPr>
+        <w:spacing w:line="276" w:lineRule="auto"/>
+        <w:rPr>
+          <w:rFonts w:ascii="Roboto" w:hAnsi="Roboto"/>
+        </w:rPr>
+      </w:pPr>
+      <w:r>
+        <w:rPr>
+          <w:rFonts w:ascii="Roboto" w:hAnsi="Roboto"/>
+        </w:rPr>
+        <w:t xml:space="preserve">Men her er noen føringer for bildemanér:  </w:t>
+      </w:r>
+      <w:r>
+        <w:rPr>
+          <w:rFonts w:ascii="Roboto" w:hAnsi="Roboto"/>
+        </w:rPr>
+        <w:br/>
+        <w:t>Utifra konseptet vil det være naturlig å spille videre på det patriotiske (uten at det blir for ekstremt) og kanskje det nasjonalromantiske med natur. Id</w:t>
+      </w:r>
+      <w:proofErr w:type="spellStart"/>
+      <w:r>
+        <w:rPr>
+          <w:rFonts w:ascii="Roboto" w:hAnsi="Roboto"/>
+        </w:rPr>
+        <w:t>éelt</w:t>
+      </w:r>
+      <w:proofErr w:type="spellEnd"/>
+      <w:r>
+        <w:rPr>
+          <w:rFonts w:ascii="Roboto" w:hAnsi="Roboto"/>
+        </w:rPr>
+        <w:t xml:space="preserve"> sett ikke så varme bilder siden det vil være i sterk kontrast med nettsidens ellers kalde uttrykk. </w:t>
+      </w:r>
+    </w:p>
+    <w:p>
+      <w:pPr>
+        <w:spacing w:line="276" w:lineRule="auto"/>
+        <w:rPr>
+          <w:rFonts w:ascii="Roboto" w:hAnsi="Roboto"/>
+        </w:rPr>
+      </w:pPr>
+      <w:r>
+        <w:rPr>
+          <w:rFonts w:ascii="Roboto" w:hAnsi="Roboto"/>
+        </w:rPr>
+        <w:br/>
+        <w:t xml:space="preserve">Jeg har hentet SOME ikoner fra </w:t>
+      </w:r>
+      <w:proofErr w:type="spellStart"/>
+      <w:r>
+        <w:rPr>
+          <w:rFonts w:ascii="Roboto" w:hAnsi="Roboto"/>
+        </w:rPr>
+        <w:t>fontawesome</w:t>
+      </w:r>
+      <w:proofErr w:type="spellEnd"/>
+      <w:r>
+        <w:rPr>
+          <w:rFonts w:ascii="Roboto" w:hAnsi="Roboto"/>
+        </w:rPr>
+        <w:t xml:space="preserve">, og satt de i den mørkeblå merkefargen. </w:t>
+      </w:r>
+    </w:p>
+    <w:p>
+      <w:pPr>
+        <w:spacing w:line="276" w:lineRule="auto"/>
+        <w:rPr>
+          <w:rFonts w:ascii="Roboto" w:hAnsi="Roboto"/>
+        </w:rPr>
+      </w:pPr>
+      <w:r>
+        <w:rPr>
+          <w:rFonts w:ascii="Roboto" w:hAnsi="Roboto"/>
+        </w:rPr>
+        <w:br w:type="column"/>
+      </w:r>
+    </w:p>
+    <w:p>
+      <w:pPr>
+        <w:spacing w:line="276" w:lineRule="auto"/>
+        <w:rPr>
+          <w:rFonts w:ascii="Roboto" w:hAnsi="Roboto"/>
+          <w:b/>
+          <w:bCs/>
+        </w:rPr>
+      </w:pPr>
+      <w:r>
+        <w:rPr>
+          <w:rFonts w:ascii="Roboto" w:hAnsi="Roboto"/>
+          <w:b/>
+          <w:bCs/>
+        </w:rPr>
         <w:t xml:space="preserve">Fargepalett </w:t>
       </w:r>
     </w:p>
     <w:p>
-      <w:r>
+      <w:pPr>
+        <w:spacing w:line="276" w:lineRule="auto"/>
+        <w:rPr>
+          <w:rFonts w:ascii="Roboto" w:hAnsi="Roboto"/>
+        </w:rPr>
+      </w:pPr>
+      <w:r>
+        <w:rPr>
+          <w:rFonts w:ascii="Roboto" w:hAnsi="Roboto"/>
+        </w:rPr>
         <w:t>Er sterkt inspirert fra Norges flagg, den inneholder totalt 5 farger:</w:t>
       </w:r>
     </w:p>
@@ -29,12 +619,16 @@
           <w:ilvl w:val="0"/>
           <w:numId w:val="12"/>
         </w:numPr>
-      </w:pPr>
-      <w:r>
-        <w:t>Mørkeblå — #</w:t>
-      </w:r>
-      <w:r>
-        <w:t>1D3557</w:t>
+        <w:spacing w:line="276" w:lineRule="auto"/>
+        <w:rPr>
+          <w:rFonts w:ascii="Roboto" w:hAnsi="Roboto"/>
+        </w:rPr>
+      </w:pPr>
+      <w:r>
+        <w:rPr>
+          <w:rFonts w:ascii="Roboto" w:hAnsi="Roboto"/>
+        </w:rPr>
+        <w:t>Mørkeblå — #1D3557</w:t>
       </w:r>
     </w:p>
     <w:p>
@@ -44,8 +638,15 @@
           <w:ilvl w:val="0"/>
           <w:numId w:val="12"/>
         </w:numPr>
-      </w:pPr>
-      <w:r>
+        <w:spacing w:line="276" w:lineRule="auto"/>
+        <w:rPr>
+          <w:rFonts w:ascii="Roboto" w:hAnsi="Roboto"/>
+        </w:rPr>
+      </w:pPr>
+      <w:r>
+        <w:rPr>
+          <w:rFonts w:ascii="Roboto" w:hAnsi="Roboto"/>
+        </w:rPr>
         <w:t>Hvit — #FFFFFF</w:t>
       </w:r>
     </w:p>
@@ -56,8 +657,15 @@
           <w:ilvl w:val="0"/>
           <w:numId w:val="12"/>
         </w:numPr>
-      </w:pPr>
-      <w:r>
+        <w:spacing w:line="276" w:lineRule="auto"/>
+        <w:rPr>
+          <w:rFonts w:ascii="Roboto" w:hAnsi="Roboto"/>
+        </w:rPr>
+      </w:pPr>
+      <w:r>
+        <w:rPr>
+          <w:rFonts w:ascii="Roboto" w:hAnsi="Roboto"/>
+        </w:rPr>
         <w:t>Lysegrå — #F9F9F9</w:t>
       </w:r>
     </w:p>
@@ -68,12 +676,16 @@
           <w:ilvl w:val="0"/>
           <w:numId w:val="12"/>
         </w:numPr>
-      </w:pPr>
-      <w:r>
-        <w:t>Lyseblå — #</w:t>
-      </w:r>
-      <w:r>
-        <w:t>99ABC3</w:t>
+        <w:spacing w:line="276" w:lineRule="auto"/>
+        <w:rPr>
+          <w:rFonts w:ascii="Roboto" w:hAnsi="Roboto"/>
+        </w:rPr>
+      </w:pPr>
+      <w:r>
+        <w:rPr>
+          <w:rFonts w:ascii="Roboto" w:hAnsi="Roboto"/>
+        </w:rPr>
+        <w:t>Lyseblå — #99ABC3</w:t>
       </w:r>
     </w:p>
     <w:p>
@@ -83,15 +695,26 @@
           <w:ilvl w:val="0"/>
           <w:numId w:val="12"/>
         </w:numPr>
-      </w:pPr>
-      <w:r>
-        <w:t>Rød — #</w:t>
-      </w:r>
-      <w:r>
-        <w:t>E63946</w:t>
-      </w:r>
-    </w:p>
-    <w:p/>
+        <w:spacing w:line="276" w:lineRule="auto"/>
+        <w:rPr>
+          <w:rFonts w:ascii="Roboto" w:hAnsi="Roboto"/>
+        </w:rPr>
+      </w:pPr>
+      <w:r>
+        <w:rPr>
+          <w:rFonts w:ascii="Roboto" w:hAnsi="Roboto"/>
+        </w:rPr>
+        <w:t>Rød — #E63946</w:t>
+      </w:r>
+    </w:p>
+    <w:p>
+      <w:pPr>
+        <w:spacing w:line="276" w:lineRule="auto"/>
+        <w:rPr>
+          <w:rFonts w:ascii="Roboto" w:hAnsi="Roboto"/>
+        </w:rPr>
+      </w:pPr>
+    </w:p>
     <w:p>
       <w:pPr>
         <w:pStyle w:val="ListParagraph"/>
@@ -99,8 +722,15 @@
           <w:ilvl w:val="0"/>
           <w:numId w:val="13"/>
         </w:numPr>
-      </w:pPr>
-      <w:r>
+        <w:spacing w:line="276" w:lineRule="auto"/>
+        <w:rPr>
+          <w:rFonts w:ascii="Roboto" w:hAnsi="Roboto"/>
+        </w:rPr>
+      </w:pPr>
+      <w:r>
+        <w:rPr>
+          <w:rFonts w:ascii="Roboto" w:hAnsi="Roboto"/>
+        </w:rPr>
         <w:t xml:space="preserve">Lysegrå og mørkeblå fargen er de som brukes mest. Begge brukes som bakgrunnsfarge på store flater. Mørkeblå fungerer base for nettsiden og gir en rolig og trygg atmosfære. </w:t>
       </w:r>
     </w:p>
@@ -111,8 +741,15 @@
           <w:ilvl w:val="0"/>
           <w:numId w:val="13"/>
         </w:numPr>
-      </w:pPr>
-      <w:r>
+        <w:spacing w:line="276" w:lineRule="auto"/>
+        <w:rPr>
+          <w:rFonts w:ascii="Roboto" w:hAnsi="Roboto"/>
+        </w:rPr>
+      </w:pPr>
+      <w:r>
+        <w:rPr>
+          <w:rFonts w:ascii="Roboto" w:hAnsi="Roboto"/>
+        </w:rPr>
         <w:t xml:space="preserve">Den lysegrå fargen brukes som bakgrunn på store tekstflater for å mykne kontrasten mot den mørkeblå fargen som brukes på tekst. </w:t>
       </w:r>
     </w:p>
@@ -123,16 +760,29 @@
           <w:ilvl w:val="0"/>
           <w:numId w:val="13"/>
         </w:numPr>
-      </w:pPr>
-      <w:r>
+        <w:spacing w:line="276" w:lineRule="auto"/>
+        <w:rPr>
+          <w:rFonts w:ascii="Roboto" w:hAnsi="Roboto"/>
+        </w:rPr>
+      </w:pPr>
+      <w:r>
+        <w:rPr>
+          <w:rFonts w:ascii="Roboto" w:hAnsi="Roboto"/>
+        </w:rPr>
         <w:t xml:space="preserve">Den hvite fargen brukes for å tydeliggjøre interaktive, eller elementer med informasjon, som </w:t>
       </w:r>
       <w:proofErr w:type="spellStart"/>
       <w:r>
+        <w:rPr>
+          <w:rFonts w:ascii="Roboto" w:hAnsi="Roboto"/>
+        </w:rPr>
         <w:t>produktkkortene</w:t>
       </w:r>
       <w:proofErr w:type="spellEnd"/>
       <w:r>
+        <w:rPr>
+          <w:rFonts w:ascii="Roboto" w:hAnsi="Roboto"/>
+        </w:rPr>
         <w:t xml:space="preserve"> eller input-felt samt skape.</w:t>
       </w:r>
     </w:p>
@@ -143,16 +793,29 @@
           <w:ilvl w:val="0"/>
           <w:numId w:val="13"/>
         </w:numPr>
-      </w:pPr>
-      <w:r>
+        <w:spacing w:line="276" w:lineRule="auto"/>
+        <w:rPr>
+          <w:rFonts w:ascii="Roboto" w:hAnsi="Roboto"/>
+        </w:rPr>
+      </w:pPr>
+      <w:r>
+        <w:rPr>
+          <w:rFonts w:ascii="Roboto" w:hAnsi="Roboto"/>
+        </w:rPr>
         <w:t xml:space="preserve">Den røde fargen brukes som kontrastfarge og er sjeldent brukt. Den skal benyttes for å styre oppmerksomhet og skape spenning i </w:t>
       </w:r>
       <w:proofErr w:type="spellStart"/>
       <w:r>
+        <w:rPr>
+          <w:rFonts w:ascii="Roboto" w:hAnsi="Roboto"/>
+        </w:rPr>
         <w:t>layouten</w:t>
       </w:r>
       <w:proofErr w:type="spellEnd"/>
       <w:r>
+        <w:rPr>
+          <w:rFonts w:ascii="Roboto" w:hAnsi="Roboto"/>
+        </w:rPr>
         <w:t xml:space="preserve">. </w:t>
       </w:r>
     </w:p>
@@ -163,21 +826,343 @@
           <w:ilvl w:val="0"/>
           <w:numId w:val="13"/>
         </w:numPr>
-      </w:pPr>
-      <w:r>
+        <w:spacing w:line="276" w:lineRule="auto"/>
+        <w:rPr>
+          <w:rFonts w:ascii="Roboto" w:hAnsi="Roboto"/>
+        </w:rPr>
+      </w:pPr>
+      <w:r>
+        <w:rPr>
+          <w:rFonts w:ascii="Roboto" w:hAnsi="Roboto"/>
+        </w:rPr>
         <w:t xml:space="preserve">UI farger brukes for å indikere status på elementet, en tintversjon av den mørkeblå fargen for å indikere at den er inaktiv, rød for å indikere at noe er galt. </w:t>
       </w:r>
     </w:p>
-    <w:p/>
-    <w:p>
-      <w:pPr>
-        <w:rPr>
+    <w:p>
+      <w:pPr>
+        <w:spacing w:line="276" w:lineRule="auto"/>
+        <w:rPr>
+          <w:rFonts w:ascii="Roboto" w:hAnsi="Roboto"/>
+        </w:rPr>
+      </w:pPr>
+    </w:p>
+    <w:p>
+      <w:pPr>
+        <w:spacing w:line="276" w:lineRule="auto"/>
+        <w:rPr>
+          <w:rFonts w:ascii="Roboto" w:hAnsi="Roboto"/>
           <w:b/>
           <w:bCs/>
         </w:rPr>
       </w:pPr>
       <w:r>
         <w:rPr>
+          <w:rFonts w:ascii="Roboto" w:hAnsi="Roboto"/>
+          <w:b/>
+          <w:bCs/>
+        </w:rPr>
+        <w:t>Inspirasjon</w:t>
+      </w:r>
+    </w:p>
+    <w:p>
+      <w:pPr>
+        <w:pStyle w:val="ListParagraph"/>
+        <w:numPr>
+          <w:ilvl w:val="0"/>
+          <w:numId w:val="16"/>
+        </w:numPr>
+        <w:spacing w:line="276" w:lineRule="auto"/>
+        <w:rPr>
+          <w:rFonts w:ascii="Roboto" w:hAnsi="Roboto"/>
+        </w:rPr>
+      </w:pPr>
+      <w:r>
+        <w:rPr>
+          <w:rFonts w:ascii="Roboto" w:hAnsi="Roboto"/>
+        </w:rPr>
+        <w:t xml:space="preserve">Jeg er inspirert av den tidligere </w:t>
+      </w:r>
+      <w:proofErr w:type="spellStart"/>
+      <w:r>
+        <w:rPr>
+          <w:rFonts w:ascii="Roboto" w:hAnsi="Roboto"/>
+        </w:rPr>
+        <w:t>utskjekkingen</w:t>
+      </w:r>
+      <w:proofErr w:type="spellEnd"/>
+      <w:r>
+        <w:rPr>
+          <w:rFonts w:ascii="Roboto" w:hAnsi="Roboto"/>
+        </w:rPr>
+        <w:t xml:space="preserve"> til Anton Sport, hvor man får se hva man har valgt underveis og kan lett klikke seg tilbake for å endre det om man ser at det er registrert noe feil. </w:t>
+      </w:r>
+    </w:p>
+    <w:p>
+      <w:pPr>
+        <w:spacing w:line="276" w:lineRule="auto"/>
+        <w:rPr>
+          <w:rFonts w:ascii="Roboto" w:hAnsi="Roboto"/>
+        </w:rPr>
+      </w:pPr>
+    </w:p>
+    <w:p>
+      <w:pPr>
+        <w:spacing w:line="276" w:lineRule="auto"/>
+        <w:rPr>
+          <w:rFonts w:ascii="Roboto" w:hAnsi="Roboto"/>
+          <w:b/>
+          <w:bCs/>
+        </w:rPr>
+      </w:pPr>
+      <w:r>
+        <w:rPr>
+          <w:rFonts w:ascii="Roboto" w:hAnsi="Roboto"/>
+          <w:b/>
+          <w:bCs/>
+        </w:rPr>
+        <w:t xml:space="preserve">UX og </w:t>
+      </w:r>
+      <w:proofErr w:type="spellStart"/>
+      <w:r>
+        <w:rPr>
+          <w:rFonts w:ascii="Roboto" w:hAnsi="Roboto"/>
+          <w:b/>
+          <w:bCs/>
+        </w:rPr>
+        <w:t>Flow</w:t>
+      </w:r>
+      <w:proofErr w:type="spellEnd"/>
+      <w:r>
+        <w:rPr>
+          <w:rFonts w:ascii="Roboto" w:hAnsi="Roboto"/>
+          <w:b/>
+          <w:bCs/>
+        </w:rPr>
+        <w:t xml:space="preserve"> på nettsiden</w:t>
+      </w:r>
+    </w:p>
+    <w:p>
+      <w:pPr>
+        <w:pStyle w:val="ListParagraph"/>
+        <w:numPr>
+          <w:ilvl w:val="0"/>
+          <w:numId w:val="18"/>
+        </w:numPr>
+        <w:spacing w:line="276" w:lineRule="auto"/>
+        <w:rPr>
+          <w:rFonts w:ascii="Roboto" w:hAnsi="Roboto"/>
+        </w:rPr>
+      </w:pPr>
+      <w:r>
+        <w:rPr>
+          <w:rFonts w:ascii="Roboto" w:hAnsi="Roboto"/>
+        </w:rPr>
+        <w:t>Velg pakke</w:t>
+      </w:r>
+      <w:r>
+        <w:rPr>
+          <w:rFonts w:ascii="Roboto" w:hAnsi="Roboto"/>
+        </w:rPr>
+        <w:br/>
+        <w:t xml:space="preserve">Jeg valgte å kjøre kort-oppsett med 3 tilbud tilgjengelig, hvor sølv er det vi forsøker å trekke inn </w:t>
+      </w:r>
+      <w:r>
+        <w:rPr>
+          <w:rFonts w:ascii="Roboto" w:hAnsi="Roboto"/>
+        </w:rPr>
+        <w:t xml:space="preserve">folk flest. Bronse er der for å tilby noe til de som bare vil har noe og for å få det til å se ut som at man får veldig mye i sølvpakken. Gull er der for å tilfredsstille de som alltid skal ha det beste og for å få sølv til å virke rimelig. </w:t>
+      </w:r>
+    </w:p>
+    <w:p>
+      <w:pPr>
+        <w:pStyle w:val="ListParagraph"/>
+        <w:numPr>
+          <w:ilvl w:val="0"/>
+          <w:numId w:val="18"/>
+        </w:numPr>
+        <w:spacing w:line="276" w:lineRule="auto"/>
+        <w:rPr>
+          <w:rFonts w:ascii="Roboto" w:hAnsi="Roboto"/>
+        </w:rPr>
+      </w:pPr>
+      <w:r>
+        <w:rPr>
+          <w:rFonts w:ascii="Roboto" w:hAnsi="Roboto"/>
+        </w:rPr>
+        <w:t xml:space="preserve">Adresse </w:t>
+      </w:r>
+      <w:r>
+        <w:rPr>
+          <w:rFonts w:ascii="Roboto" w:hAnsi="Roboto"/>
+        </w:rPr>
+        <w:br/>
+      </w:r>
+      <w:proofErr w:type="spellStart"/>
+      <w:r>
+        <w:rPr>
+          <w:rFonts w:ascii="Roboto" w:hAnsi="Roboto"/>
+        </w:rPr>
+        <w:t>Adresse</w:t>
+      </w:r>
+      <w:proofErr w:type="spellEnd"/>
+      <w:r>
+        <w:rPr>
+          <w:rFonts w:ascii="Roboto" w:hAnsi="Roboto"/>
+        </w:rPr>
+        <w:t xml:space="preserve"> er satt som nummer 2 for å stoppe prosessen for de som er utenfor Vestfold og Telemark. Denne kunne vært steg nr. 3 om man har en sjekk helt i starten av prosessen. Det står mer om det under svakheter i designet. Tips: 3855 er postnummer til Treungen som er i Vestfold og Telemark</w:t>
+      </w:r>
+    </w:p>
+    <w:p>
+      <w:pPr>
+        <w:pStyle w:val="ListParagraph"/>
+        <w:numPr>
+          <w:ilvl w:val="0"/>
+          <w:numId w:val="18"/>
+        </w:numPr>
+        <w:spacing w:line="276" w:lineRule="auto"/>
+        <w:rPr>
+          <w:rFonts w:ascii="Roboto" w:hAnsi="Roboto"/>
+        </w:rPr>
+      </w:pPr>
+      <w:r>
+        <w:rPr>
+          <w:rFonts w:ascii="Roboto" w:hAnsi="Roboto"/>
+        </w:rPr>
+        <w:t>Kontaktinformasjon</w:t>
+      </w:r>
+      <w:r>
+        <w:rPr>
+          <w:rFonts w:ascii="Roboto" w:hAnsi="Roboto"/>
+        </w:rPr>
+        <w:br/>
+        <w:t xml:space="preserve">Inneholder kun generell kontaktinformasjon. Det kan være aktuelt å legge inn </w:t>
+      </w:r>
+      <w:r>
+        <w:rPr>
+          <w:rFonts w:ascii="Roboto" w:hAnsi="Roboto"/>
+        </w:rPr>
+        <w:lastRenderedPageBreak/>
+        <w:t xml:space="preserve">personnummer om det </w:t>
+      </w:r>
+      <w:r>
+        <w:rPr>
+          <w:rFonts w:ascii="Roboto" w:hAnsi="Roboto"/>
+        </w:rPr>
+        <w:t xml:space="preserve">f.eks. </w:t>
+      </w:r>
+      <w:r>
+        <w:rPr>
+          <w:rFonts w:ascii="Roboto" w:hAnsi="Roboto"/>
+        </w:rPr>
+        <w:t xml:space="preserve">skal gjennomføres en </w:t>
+      </w:r>
+      <w:proofErr w:type="spellStart"/>
+      <w:r>
+        <w:rPr>
+          <w:rFonts w:ascii="Roboto" w:hAnsi="Roboto"/>
+        </w:rPr>
+        <w:t>credit</w:t>
+      </w:r>
+      <w:proofErr w:type="spellEnd"/>
+      <w:r>
+        <w:rPr>
+          <w:rFonts w:ascii="Roboto" w:hAnsi="Roboto"/>
+        </w:rPr>
+        <w:t xml:space="preserve">-sjekk av alle nye kunder. </w:t>
+      </w:r>
+    </w:p>
+    <w:p>
+      <w:pPr>
+        <w:pStyle w:val="ListParagraph"/>
+        <w:numPr>
+          <w:ilvl w:val="0"/>
+          <w:numId w:val="18"/>
+        </w:numPr>
+        <w:spacing w:line="276" w:lineRule="auto"/>
+        <w:rPr>
+          <w:rFonts w:ascii="Roboto" w:hAnsi="Roboto"/>
+        </w:rPr>
+      </w:pPr>
+      <w:r>
+        <w:rPr>
+          <w:rFonts w:ascii="Roboto" w:hAnsi="Roboto"/>
+        </w:rPr>
+        <w:t xml:space="preserve">Bekreft bestilling </w:t>
+      </w:r>
+      <w:r>
+        <w:rPr>
+          <w:rFonts w:ascii="Roboto" w:hAnsi="Roboto"/>
+        </w:rPr>
+        <w:br/>
+        <w:t xml:space="preserve">Siste steg hvor man får opp alt man har registrert og alt som i en reel setting ville blitt sendt inn til </w:t>
+      </w:r>
+      <w:proofErr w:type="spellStart"/>
+      <w:r>
+        <w:rPr>
+          <w:rFonts w:ascii="Roboto" w:hAnsi="Roboto"/>
+        </w:rPr>
+        <w:t>HytteNett</w:t>
+      </w:r>
+      <w:proofErr w:type="spellEnd"/>
+      <w:r>
+        <w:rPr>
+          <w:rFonts w:ascii="Roboto" w:hAnsi="Roboto"/>
+        </w:rPr>
+        <w:t xml:space="preserve"> sine systemer. Her må du kun samtykke til betingelsene for å gå videre.</w:t>
+      </w:r>
+    </w:p>
+    <w:p>
+      <w:pPr>
+        <w:pStyle w:val="ListParagraph"/>
+        <w:numPr>
+          <w:ilvl w:val="0"/>
+          <w:numId w:val="18"/>
+        </w:numPr>
+        <w:spacing w:line="276" w:lineRule="auto"/>
+        <w:rPr>
+          <w:rFonts w:ascii="Roboto" w:hAnsi="Roboto"/>
+        </w:rPr>
+      </w:pPr>
+      <w:r>
+        <w:rPr>
+          <w:rFonts w:ascii="Roboto" w:hAnsi="Roboto"/>
+        </w:rPr>
+        <w:t>Bekreftelse</w:t>
+      </w:r>
+      <w:r>
+        <w:rPr>
+          <w:rFonts w:ascii="Roboto" w:hAnsi="Roboto"/>
+        </w:rPr>
+        <w:br/>
+        <w:t>For å simulere sukses</w:t>
+      </w:r>
+      <w:r>
+        <w:rPr>
+          <w:rFonts w:ascii="Roboto" w:hAnsi="Roboto"/>
+        </w:rPr>
+        <w:t>sfull innsending sender jeg brukeren til en ny side med en dummy beskjed.</w:t>
+      </w:r>
+    </w:p>
+    <w:p>
+      <w:pPr>
+        <w:spacing w:line="276" w:lineRule="auto"/>
+        <w:rPr>
+          <w:rFonts w:ascii="Roboto" w:hAnsi="Roboto"/>
+        </w:rPr>
+      </w:pPr>
+    </w:p>
+    <w:p>
+      <w:pPr>
+        <w:spacing w:line="276" w:lineRule="auto"/>
+        <w:rPr>
+          <w:rFonts w:ascii="Roboto" w:hAnsi="Roboto"/>
+          <w:b/>
+          <w:bCs/>
+        </w:rPr>
+      </w:pPr>
+      <w:r>
+        <w:rPr>
+          <w:rFonts w:ascii="Roboto" w:hAnsi="Roboto"/>
           <w:b/>
           <w:bCs/>
         </w:rPr>
@@ -191,8 +1176,15 @@
           <w:ilvl w:val="0"/>
           <w:numId w:val="14"/>
         </w:numPr>
-      </w:pPr>
-      <w:r>
+        <w:spacing w:line="276" w:lineRule="auto"/>
+        <w:rPr>
+          <w:rFonts w:ascii="Roboto" w:hAnsi="Roboto"/>
+        </w:rPr>
+      </w:pPr>
+      <w:r>
+        <w:rPr>
+          <w:rFonts w:ascii="Roboto" w:hAnsi="Roboto"/>
+        </w:rPr>
         <w:t xml:space="preserve">Hele applikasjonen kan brukes av tastaturet, hvor man navigerer seg via hjelp av tab. </w:t>
       </w:r>
     </w:p>
@@ -203,8 +1195,15 @@
           <w:ilvl w:val="0"/>
           <w:numId w:val="14"/>
         </w:numPr>
-      </w:pPr>
-      <w:r>
+        <w:spacing w:line="276" w:lineRule="auto"/>
+        <w:rPr>
+          <w:rFonts w:ascii="Roboto" w:hAnsi="Roboto"/>
+        </w:rPr>
+      </w:pPr>
+      <w:r>
+        <w:rPr>
+          <w:rFonts w:ascii="Roboto" w:hAnsi="Roboto"/>
+        </w:rPr>
         <w:t xml:space="preserve">All tekst + bakgrunn elementer møter AA eller AAA WCAG standard. Unntaket er Hvit på rød som oppnår 4,1 i kontrast, det er ikke nok for liten tekst, men det er tilstrekkelig for fet tekst. I tillegg brukes ikke hvit på rød på mengde tekst, og man kan da tillate seg å være litt mindre streng på kontrast forholdet. </w:t>
       </w:r>
     </w:p>
@@ -215,28 +1214,133 @@
           <w:ilvl w:val="0"/>
           <w:numId w:val="14"/>
         </w:numPr>
-      </w:pPr>
-      <w:r>
+        <w:spacing w:line="276" w:lineRule="auto"/>
+        <w:rPr>
+          <w:rFonts w:ascii="Roboto" w:hAnsi="Roboto"/>
+        </w:rPr>
+      </w:pPr>
+      <w:r>
+        <w:rPr>
+          <w:rFonts w:ascii="Roboto" w:hAnsi="Roboto"/>
+        </w:rPr>
         <w:t xml:space="preserve">Jeg benytter meg av </w:t>
       </w:r>
       <w:proofErr w:type="spellStart"/>
       <w:r>
+        <w:rPr>
+          <w:rFonts w:ascii="Roboto" w:hAnsi="Roboto"/>
+        </w:rPr>
         <w:t>what</w:t>
       </w:r>
       <w:proofErr w:type="spellEnd"/>
       <w:r>
+        <w:rPr>
+          <w:rFonts w:ascii="Roboto" w:hAnsi="Roboto"/>
+        </w:rPr>
         <w:t>-input biblioteket, som gjør at jeg kan gjemme fokus-tilstanden (</w:t>
       </w:r>
       <w:proofErr w:type="spellStart"/>
       <w:r>
+        <w:rPr>
+          <w:rFonts w:ascii="Roboto" w:hAnsi="Roboto"/>
+        </w:rPr>
         <w:t>focus-state</w:t>
       </w:r>
       <w:proofErr w:type="spellEnd"/>
       <w:r>
-        <w:t xml:space="preserve">) ved museklikk, og heller ta det frem når brukeren navigerer seg rundt via tastaturet. </w:t>
-      </w:r>
-    </w:p>
-    <w:p/>
+        <w:rPr>
+          <w:rFonts w:ascii="Roboto" w:hAnsi="Roboto"/>
+        </w:rPr>
+        <w:t>) ved museklikk, og heller ta det frem når brukeren navigerer seg rundt via tastaturet.</w:t>
+      </w:r>
+      <w:r>
+        <w:rPr>
+          <w:rFonts w:ascii="Roboto" w:hAnsi="Roboto"/>
+        </w:rPr>
+        <w:t xml:space="preserve"> Motivasjonen av å bruke </w:t>
+      </w:r>
+      <w:proofErr w:type="spellStart"/>
+      <w:r>
+        <w:rPr>
+          <w:rFonts w:ascii="Roboto" w:hAnsi="Roboto"/>
+        </w:rPr>
+        <w:t>what</w:t>
+      </w:r>
+      <w:proofErr w:type="spellEnd"/>
+      <w:r>
+        <w:rPr>
+          <w:rFonts w:ascii="Roboto" w:hAnsi="Roboto"/>
+        </w:rPr>
+        <w:t xml:space="preserve">-input kommer av erfaring, hvor mange designere, prosjektledere eller oppdragsgivere føler det blir for mye effekter i designet, og at det da kan få en forstyrrende effekt. Samtidig er det veldig viktig å ha fokus på universell utforming for å ikke diskriminere de med flere utfordringer enn folk flest.  </w:t>
+      </w:r>
+    </w:p>
+    <w:p>
+      <w:pPr>
+        <w:spacing w:line="276" w:lineRule="auto"/>
+        <w:rPr>
+          <w:rFonts w:ascii="Roboto" w:hAnsi="Roboto"/>
+        </w:rPr>
+      </w:pPr>
+    </w:p>
+    <w:p>
+      <w:pPr>
+        <w:spacing w:line="276" w:lineRule="auto"/>
+        <w:rPr>
+          <w:rFonts w:ascii="Roboto" w:hAnsi="Roboto"/>
+        </w:rPr>
+      </w:pPr>
+    </w:p>
+    <w:p>
+      <w:pPr>
+        <w:spacing w:line="276" w:lineRule="auto"/>
+        <w:rPr>
+          <w:rFonts w:ascii="Roboto" w:hAnsi="Roboto"/>
+          <w:b/>
+          <w:bCs/>
+        </w:rPr>
+      </w:pPr>
+      <w:r>
+        <w:rPr>
+          <w:rFonts w:ascii="Roboto" w:hAnsi="Roboto"/>
+          <w:b/>
+          <w:bCs/>
+        </w:rPr>
+        <w:t xml:space="preserve">Svakheter ved designet: </w:t>
+      </w:r>
+    </w:p>
+    <w:p>
+      <w:pPr>
+        <w:pStyle w:val="ListParagraph"/>
+        <w:numPr>
+          <w:ilvl w:val="0"/>
+          <w:numId w:val="17"/>
+        </w:numPr>
+        <w:spacing w:line="276" w:lineRule="auto"/>
+        <w:rPr>
+          <w:rFonts w:ascii="Roboto" w:hAnsi="Roboto"/>
+        </w:rPr>
+      </w:pPr>
+      <w:r>
+        <w:rPr>
+          <w:rFonts w:ascii="Roboto" w:hAnsi="Roboto"/>
+        </w:rPr>
+        <w:t xml:space="preserve">I retrospekt ser jeg at det kanskje burde være en sjekk, tidligere om den besøkende har hytte i et område der </w:t>
+      </w:r>
+      <w:proofErr w:type="spellStart"/>
+      <w:r>
+        <w:rPr>
+          <w:rFonts w:ascii="Roboto" w:hAnsi="Roboto"/>
+        </w:rPr>
+        <w:t>HytteNett</w:t>
+      </w:r>
+      <w:proofErr w:type="spellEnd"/>
+      <w:r>
+        <w:rPr>
+          <w:rFonts w:ascii="Roboto" w:hAnsi="Roboto"/>
+        </w:rPr>
+        <w:t xml:space="preserve"> tilbyr produktene sine.  Evt. Være en tekst på forsiden, eller første modul at det er foreløpig kun i Vestfold og Telemark. Dette er et UX prinsipp om at man ikke gi antydninger til at alt går fint, men gi feilmelding underveis i prosessen om det aldri kunne gått uansett. </w:t>
+      </w:r>
+    </w:p>
     <w:sectPr>
       <w:pgSz w:w="11906" w:h="16838"/>
       <w:pgMar w:top="1440" w:right="1440" w:bottom="1440" w:left="1440" w:header="708" w:footer="708" w:gutter="0"/>
@@ -435,6 +1539,119 @@
     </w:lvl>
   </w:abstractNum>
   <w:abstractNum w:abstractNumId="10" w15:restartNumberingAfterBreak="0">
+    <w:nsid w:val="03295DC3"/>
+    <w:multiLevelType w:val="hybridMultilevel"/>
+    <w:tmpl w:val="9878DF50"/>
+    <w:lvl w:ilvl="0" w:tplc="08090001">
+      <w:start w:val="1"/>
+      <w:numFmt w:val="bullet"/>
+      <w:lvlText w:val=""/>
+      <w:lvlJc w:val="left"/>
+      <w:pPr>
+        <w:ind w:left="720" w:hanging="360"/>
+      </w:pPr>
+      <w:rPr>
+        <w:rFonts w:ascii="Symbol" w:hAnsi="Symbol" w:hint="default"/>
+      </w:rPr>
+    </w:lvl>
+    <w:lvl w:ilvl="1" w:tplc="08090003" w:tentative="1">
+      <w:start w:val="1"/>
+      <w:numFmt w:val="bullet"/>
+      <w:lvlText w:val="o"/>
+      <w:lvlJc w:val="left"/>
+      <w:pPr>
+        <w:ind w:left="1440" w:hanging="360"/>
+      </w:pPr>
+      <w:rPr>
+        <w:rFonts w:ascii="Courier New" w:hAnsi="Courier New" w:cs="Courier New" w:hint="default"/>
+      </w:rPr>
+    </w:lvl>
+    <w:lvl w:ilvl="2" w:tplc="08090005" w:tentative="1">
+      <w:start w:val="1"/>
+      <w:numFmt w:val="bullet"/>
+      <w:lvlText w:val=""/>
+      <w:lvlJc w:val="left"/>
+      <w:pPr>
+        <w:ind w:left="2160" w:hanging="360"/>
+      </w:pPr>
+      <w:rPr>
+        <w:rFonts w:ascii="Wingdings" w:hAnsi="Wingdings" w:hint="default"/>
+      </w:rPr>
+    </w:lvl>
+    <w:lvl w:ilvl="3" w:tplc="08090001" w:tentative="1">
+      <w:start w:val="1"/>
+      <w:numFmt w:val="bullet"/>
+      <w:lvlText w:val=""/>
+      <w:lvlJc w:val="left"/>
+      <w:pPr>
+        <w:ind w:left="2880" w:hanging="360"/>
+      </w:pPr>
+      <w:rPr>
+        <w:rFonts w:ascii="Symbol" w:hAnsi="Symbol" w:hint="default"/>
+      </w:rPr>
+    </w:lvl>
+    <w:lvl w:ilvl="4" w:tplc="08090003" w:tentative="1">
+      <w:start w:val="1"/>
+      <w:numFmt w:val="bullet"/>
+      <w:lvlText w:val="o"/>
+      <w:lvlJc w:val="left"/>
+      <w:pPr>
+        <w:ind w:left="3600" w:hanging="360"/>
+      </w:pPr>
+      <w:rPr>
+        <w:rFonts w:ascii="Courier New" w:hAnsi="Courier New" w:cs="Courier New" w:hint="default"/>
+      </w:rPr>
+    </w:lvl>
+    <w:lvl w:ilvl="5" w:tplc="08090005" w:tentative="1">
+      <w:start w:val="1"/>
+      <w:numFmt w:val="bullet"/>
+      <w:lvlText w:val=""/>
+      <w:lvlJc w:val="left"/>
+      <w:pPr>
+        <w:ind w:left="4320" w:hanging="360"/>
+      </w:pPr>
+      <w:rPr>
+        <w:rFonts w:ascii="Wingdings" w:hAnsi="Wingdings" w:hint="default"/>
+      </w:rPr>
+    </w:lvl>
+    <w:lvl w:ilvl="6" w:tplc="08090001" w:tentative="1">
+      <w:start w:val="1"/>
+      <w:numFmt w:val="bullet"/>
+      <w:lvlText w:val=""/>
+      <w:lvlJc w:val="left"/>
+      <w:pPr>
+        <w:ind w:left="5040" w:hanging="360"/>
+      </w:pPr>
+      <w:rPr>
+        <w:rFonts w:ascii="Symbol" w:hAnsi="Symbol" w:hint="default"/>
+      </w:rPr>
+    </w:lvl>
+    <w:lvl w:ilvl="7" w:tplc="08090003" w:tentative="1">
+      <w:start w:val="1"/>
+      <w:numFmt w:val="bullet"/>
+      <w:lvlText w:val="o"/>
+      <w:lvlJc w:val="left"/>
+      <w:pPr>
+        <w:ind w:left="5760" w:hanging="360"/>
+      </w:pPr>
+      <w:rPr>
+        <w:rFonts w:ascii="Courier New" w:hAnsi="Courier New" w:cs="Courier New" w:hint="default"/>
+      </w:rPr>
+    </w:lvl>
+    <w:lvl w:ilvl="8" w:tplc="08090005" w:tentative="1">
+      <w:start w:val="1"/>
+      <w:numFmt w:val="bullet"/>
+      <w:lvlText w:val=""/>
+      <w:lvlJc w:val="left"/>
+      <w:pPr>
+        <w:ind w:left="6480" w:hanging="360"/>
+      </w:pPr>
+      <w:rPr>
+        <w:rFonts w:ascii="Wingdings" w:hAnsi="Wingdings" w:hint="default"/>
+      </w:rPr>
+    </w:lvl>
+  </w:abstractNum>
+  <w:abstractNum w:abstractNumId="11" w15:restartNumberingAfterBreak="0">
     <w:nsid w:val="24EB794E"/>
     <w:multiLevelType w:val="hybridMultilevel"/>
     <w:tmpl w:val="DF3A7278"/>
@@ -547,7 +1764,7 @@
       </w:rPr>
     </w:lvl>
   </w:abstractNum>
-  <w:abstractNum w:abstractNumId="11" w15:restartNumberingAfterBreak="0">
+  <w:abstractNum w:abstractNumId="12" w15:restartNumberingAfterBreak="0">
     <w:nsid w:val="36A217B7"/>
     <w:multiLevelType w:val="hybridMultilevel"/>
     <w:tmpl w:val="06123BB2"/>
@@ -660,7 +1877,206 @@
       </w:rPr>
     </w:lvl>
   </w:abstractNum>
-  <w:abstractNum w:abstractNumId="12" w15:restartNumberingAfterBreak="0">
+  <w:abstractNum w:abstractNumId="13" w15:restartNumberingAfterBreak="0">
+    <w:nsid w:val="379166C5"/>
+    <w:multiLevelType w:val="hybridMultilevel"/>
+    <w:tmpl w:val="E3781622"/>
+    <w:lvl w:ilvl="0" w:tplc="0809000F">
+      <w:start w:val="1"/>
+      <w:numFmt w:val="decimal"/>
+      <w:lvlText w:val="%1."/>
+      <w:lvlJc w:val="left"/>
+      <w:pPr>
+        <w:ind w:left="720" w:hanging="360"/>
+      </w:pPr>
+    </w:lvl>
+    <w:lvl w:ilvl="1" w:tplc="08090019" w:tentative="1">
+      <w:start w:val="1"/>
+      <w:numFmt w:val="lowerLetter"/>
+      <w:lvlText w:val="%2."/>
+      <w:lvlJc w:val="left"/>
+      <w:pPr>
+        <w:ind w:left="1440" w:hanging="360"/>
+      </w:pPr>
+    </w:lvl>
+    <w:lvl w:ilvl="2" w:tplc="0809001B" w:tentative="1">
+      <w:start w:val="1"/>
+      <w:numFmt w:val="lowerRoman"/>
+      <w:lvlText w:val="%3."/>
+      <w:lvlJc w:val="right"/>
+      <w:pPr>
+        <w:ind w:left="2160" w:hanging="180"/>
+      </w:pPr>
+    </w:lvl>
+    <w:lvl w:ilvl="3" w:tplc="0809000F" w:tentative="1">
+      <w:start w:val="1"/>
+      <w:numFmt w:val="decimal"/>
+      <w:lvlText w:val="%4."/>
+      <w:lvlJc w:val="left"/>
+      <w:pPr>
+        <w:ind w:left="2880" w:hanging="360"/>
+      </w:pPr>
+    </w:lvl>
+    <w:lvl w:ilvl="4" w:tplc="08090019" w:tentative="1">
+      <w:start w:val="1"/>
+      <w:numFmt w:val="lowerLetter"/>
+      <w:lvlText w:val="%5."/>
+      <w:lvlJc w:val="left"/>
+      <w:pPr>
+        <w:ind w:left="3600" w:hanging="360"/>
+      </w:pPr>
+    </w:lvl>
+    <w:lvl w:ilvl="5" w:tplc="0809001B" w:tentative="1">
+      <w:start w:val="1"/>
+      <w:numFmt w:val="lowerRoman"/>
+      <w:lvlText w:val="%6."/>
+      <w:lvlJc w:val="right"/>
+      <w:pPr>
+        <w:ind w:left="4320" w:hanging="180"/>
+      </w:pPr>
+    </w:lvl>
+    <w:lvl w:ilvl="6" w:tplc="0809000F" w:tentative="1">
+      <w:start w:val="1"/>
+      <w:numFmt w:val="decimal"/>
+      <w:lvlText w:val="%7."/>
+      <w:lvlJc w:val="left"/>
+      <w:pPr>
+        <w:ind w:left="5040" w:hanging="360"/>
+      </w:pPr>
+    </w:lvl>
+    <w:lvl w:ilvl="7" w:tplc="08090019" w:tentative="1">
+      <w:start w:val="1"/>
+      <w:numFmt w:val="lowerLetter"/>
+      <w:lvlText w:val="%8."/>
+      <w:lvlJc w:val="left"/>
+      <w:pPr>
+        <w:ind w:left="5760" w:hanging="360"/>
+      </w:pPr>
+    </w:lvl>
+    <w:lvl w:ilvl="8" w:tplc="0809001B" w:tentative="1">
+      <w:start w:val="1"/>
+      <w:numFmt w:val="lowerRoman"/>
+      <w:lvlText w:val="%9."/>
+      <w:lvlJc w:val="right"/>
+      <w:pPr>
+        <w:ind w:left="6480" w:hanging="180"/>
+      </w:pPr>
+    </w:lvl>
+  </w:abstractNum>
+  <w:abstractNum w:abstractNumId="14" w15:restartNumberingAfterBreak="0">
+    <w:nsid w:val="3BAC7C82"/>
+    <w:multiLevelType w:val="hybridMultilevel"/>
+    <w:tmpl w:val="B5FC39C2"/>
+    <w:lvl w:ilvl="0" w:tplc="08090001">
+      <w:start w:val="1"/>
+      <w:numFmt w:val="bullet"/>
+      <w:lvlText w:val=""/>
+      <w:lvlJc w:val="left"/>
+      <w:pPr>
+        <w:ind w:left="720" w:hanging="360"/>
+      </w:pPr>
+      <w:rPr>
+        <w:rFonts w:ascii="Symbol" w:hAnsi="Symbol" w:hint="default"/>
+      </w:rPr>
+    </w:lvl>
+    <w:lvl w:ilvl="1" w:tplc="08090003" w:tentative="1">
+      <w:start w:val="1"/>
+      <w:numFmt w:val="bullet"/>
+      <w:lvlText w:val="o"/>
+      <w:lvlJc w:val="left"/>
+      <w:pPr>
+        <w:ind w:left="1440" w:hanging="360"/>
+      </w:pPr>
+      <w:rPr>
+        <w:rFonts w:ascii="Courier New" w:hAnsi="Courier New" w:cs="Courier New" w:hint="default"/>
+      </w:rPr>
+    </w:lvl>
+    <w:lvl w:ilvl="2" w:tplc="08090005" w:tentative="1">
+      <w:start w:val="1"/>
+      <w:numFmt w:val="bullet"/>
+      <w:lvlText w:val=""/>
+      <w:lvlJc w:val="left"/>
+      <w:pPr>
+        <w:ind w:left="2160" w:hanging="360"/>
+      </w:pPr>
+      <w:rPr>
+        <w:rFonts w:ascii="Wingdings" w:hAnsi="Wingdings" w:hint="default"/>
+      </w:rPr>
+    </w:lvl>
+    <w:lvl w:ilvl="3" w:tplc="08090001" w:tentative="1">
+      <w:start w:val="1"/>
+      <w:numFmt w:val="bullet"/>
+      <w:lvlText w:val=""/>
+      <w:lvlJc w:val="left"/>
+      <w:pPr>
+        <w:ind w:left="2880" w:hanging="360"/>
+      </w:pPr>
+      <w:rPr>
+        <w:rFonts w:ascii="Symbol" w:hAnsi="Symbol" w:hint="default"/>
+      </w:rPr>
+    </w:lvl>
+    <w:lvl w:ilvl="4" w:tplc="08090003" w:tentative="1">
+      <w:start w:val="1"/>
+      <w:numFmt w:val="bullet"/>
+      <w:lvlText w:val="o"/>
+      <w:lvlJc w:val="left"/>
+      <w:pPr>
+        <w:ind w:left="3600" w:hanging="360"/>
+      </w:pPr>
+      <w:rPr>
+        <w:rFonts w:ascii="Courier New" w:hAnsi="Courier New" w:cs="Courier New" w:hint="default"/>
+      </w:rPr>
+    </w:lvl>
+    <w:lvl w:ilvl="5" w:tplc="08090005" w:tentative="1">
+      <w:start w:val="1"/>
+      <w:numFmt w:val="bullet"/>
+      <w:lvlText w:val=""/>
+      <w:lvlJc w:val="left"/>
+      <w:pPr>
+        <w:ind w:left="4320" w:hanging="360"/>
+      </w:pPr>
+      <w:rPr>
+        <w:rFonts w:ascii="Wingdings" w:hAnsi="Wingdings" w:hint="default"/>
+      </w:rPr>
+    </w:lvl>
+    <w:lvl w:ilvl="6" w:tplc="08090001" w:tentative="1">
+      <w:start w:val="1"/>
+      <w:numFmt w:val="bullet"/>
+      <w:lvlText w:val=""/>
+      <w:lvlJc w:val="left"/>
+      <w:pPr>
+        <w:ind w:left="5040" w:hanging="360"/>
+      </w:pPr>
+      <w:rPr>
+        <w:rFonts w:ascii="Symbol" w:hAnsi="Symbol" w:hint="default"/>
+      </w:rPr>
+    </w:lvl>
+    <w:lvl w:ilvl="7" w:tplc="08090003" w:tentative="1">
+      <w:start w:val="1"/>
+      <w:numFmt w:val="bullet"/>
+      <w:lvlText w:val="o"/>
+      <w:lvlJc w:val="left"/>
+      <w:pPr>
+        <w:ind w:left="5760" w:hanging="360"/>
+      </w:pPr>
+      <w:rPr>
+        <w:rFonts w:ascii="Courier New" w:hAnsi="Courier New" w:cs="Courier New" w:hint="default"/>
+      </w:rPr>
+    </w:lvl>
+    <w:lvl w:ilvl="8" w:tplc="08090005" w:tentative="1">
+      <w:start w:val="1"/>
+      <w:numFmt w:val="bullet"/>
+      <w:lvlText w:val=""/>
+      <w:lvlJc w:val="left"/>
+      <w:pPr>
+        <w:ind w:left="6480" w:hanging="360"/>
+      </w:pPr>
+      <w:rPr>
+        <w:rFonts w:ascii="Wingdings" w:hAnsi="Wingdings" w:hint="default"/>
+      </w:rPr>
+    </w:lvl>
+  </w:abstractNum>
+  <w:abstractNum w:abstractNumId="15" w15:restartNumberingAfterBreak="0">
     <w:nsid w:val="555F66BE"/>
     <w:multiLevelType w:val="hybridMultilevel"/>
     <w:tmpl w:val="BA34F226"/>
@@ -773,7 +2189,120 @@
       </w:rPr>
     </w:lvl>
   </w:abstractNum>
-  <w:abstractNum w:abstractNumId="13" w15:restartNumberingAfterBreak="0">
+  <w:abstractNum w:abstractNumId="16" w15:restartNumberingAfterBreak="0">
+    <w:nsid w:val="6C5E2C38"/>
+    <w:multiLevelType w:val="hybridMultilevel"/>
+    <w:tmpl w:val="4B4CFD80"/>
+    <w:lvl w:ilvl="0" w:tplc="08090001">
+      <w:start w:val="1"/>
+      <w:numFmt w:val="bullet"/>
+      <w:lvlText w:val=""/>
+      <w:lvlJc w:val="left"/>
+      <w:pPr>
+        <w:ind w:left="720" w:hanging="360"/>
+      </w:pPr>
+      <w:rPr>
+        <w:rFonts w:ascii="Symbol" w:hAnsi="Symbol" w:hint="default"/>
+      </w:rPr>
+    </w:lvl>
+    <w:lvl w:ilvl="1" w:tplc="08090003" w:tentative="1">
+      <w:start w:val="1"/>
+      <w:numFmt w:val="bullet"/>
+      <w:lvlText w:val="o"/>
+      <w:lvlJc w:val="left"/>
+      <w:pPr>
+        <w:ind w:left="1440" w:hanging="360"/>
+      </w:pPr>
+      <w:rPr>
+        <w:rFonts w:ascii="Courier New" w:hAnsi="Courier New" w:cs="Courier New" w:hint="default"/>
+      </w:rPr>
+    </w:lvl>
+    <w:lvl w:ilvl="2" w:tplc="08090005" w:tentative="1">
+      <w:start w:val="1"/>
+      <w:numFmt w:val="bullet"/>
+      <w:lvlText w:val=""/>
+      <w:lvlJc w:val="left"/>
+      <w:pPr>
+        <w:ind w:left="2160" w:hanging="360"/>
+      </w:pPr>
+      <w:rPr>
+        <w:rFonts w:ascii="Wingdings" w:hAnsi="Wingdings" w:hint="default"/>
+      </w:rPr>
+    </w:lvl>
+    <w:lvl w:ilvl="3" w:tplc="08090001" w:tentative="1">
+      <w:start w:val="1"/>
+      <w:numFmt w:val="bullet"/>
+      <w:lvlText w:val=""/>
+      <w:lvlJc w:val="left"/>
+      <w:pPr>
+        <w:ind w:left="2880" w:hanging="360"/>
+      </w:pPr>
+      <w:rPr>
+        <w:rFonts w:ascii="Symbol" w:hAnsi="Symbol" w:hint="default"/>
+      </w:rPr>
+    </w:lvl>
+    <w:lvl w:ilvl="4" w:tplc="08090003" w:tentative="1">
+      <w:start w:val="1"/>
+      <w:numFmt w:val="bullet"/>
+      <w:lvlText w:val="o"/>
+      <w:lvlJc w:val="left"/>
+      <w:pPr>
+        <w:ind w:left="3600" w:hanging="360"/>
+      </w:pPr>
+      <w:rPr>
+        <w:rFonts w:ascii="Courier New" w:hAnsi="Courier New" w:cs="Courier New" w:hint="default"/>
+      </w:rPr>
+    </w:lvl>
+    <w:lvl w:ilvl="5" w:tplc="08090005" w:tentative="1">
+      <w:start w:val="1"/>
+      <w:numFmt w:val="bullet"/>
+      <w:lvlText w:val=""/>
+      <w:lvlJc w:val="left"/>
+      <w:pPr>
+        <w:ind w:left="4320" w:hanging="360"/>
+      </w:pPr>
+      <w:rPr>
+        <w:rFonts w:ascii="Wingdings" w:hAnsi="Wingdings" w:hint="default"/>
+      </w:rPr>
+    </w:lvl>
+    <w:lvl w:ilvl="6" w:tplc="08090001" w:tentative="1">
+      <w:start w:val="1"/>
+      <w:numFmt w:val="bullet"/>
+      <w:lvlText w:val=""/>
+      <w:lvlJc w:val="left"/>
+      <w:pPr>
+        <w:ind w:left="5040" w:hanging="360"/>
+      </w:pPr>
+      <w:rPr>
+        <w:rFonts w:ascii="Symbol" w:hAnsi="Symbol" w:hint="default"/>
+      </w:rPr>
+    </w:lvl>
+    <w:lvl w:ilvl="7" w:tplc="08090003" w:tentative="1">
+      <w:start w:val="1"/>
+      <w:numFmt w:val="bullet"/>
+      <w:lvlText w:val="o"/>
+      <w:lvlJc w:val="left"/>
+      <w:pPr>
+        <w:ind w:left="5760" w:hanging="360"/>
+      </w:pPr>
+      <w:rPr>
+        <w:rFonts w:ascii="Courier New" w:hAnsi="Courier New" w:cs="Courier New" w:hint="default"/>
+      </w:rPr>
+    </w:lvl>
+    <w:lvl w:ilvl="8" w:tplc="08090005" w:tentative="1">
+      <w:start w:val="1"/>
+      <w:numFmt w:val="bullet"/>
+      <w:lvlText w:val=""/>
+      <w:lvlJc w:val="left"/>
+      <w:pPr>
+        <w:ind w:left="6480" w:hanging="360"/>
+      </w:pPr>
+      <w:rPr>
+        <w:rFonts w:ascii="Wingdings" w:hAnsi="Wingdings" w:hint="default"/>
+      </w:rPr>
+    </w:lvl>
+  </w:abstractNum>
+  <w:abstractNum w:abstractNumId="17" w15:restartNumberingAfterBreak="0">
     <w:nsid w:val="71FE60A0"/>
     <w:multiLevelType w:val="hybridMultilevel"/>
     <w:tmpl w:val="696CF692"/>
@@ -890,16 +2419,28 @@
     <w:abstractNumId w:val="9"/>
   </w:num>
   <w:num w:numId="11">
+    <w:abstractNumId w:val="15"/>
+  </w:num>
+  <w:num w:numId="12">
+    <w:abstractNumId w:val="17"/>
+  </w:num>
+  <w:num w:numId="13">
+    <w:abstractNumId w:val="11"/>
+  </w:num>
+  <w:num w:numId="14">
     <w:abstractNumId w:val="12"/>
   </w:num>
-  <w:num w:numId="12">
-    <w:abstractNumId w:val="13"/>
+  <w:num w:numId="15">
+    <w:abstractNumId w:val="16"/>
   </w:num>
-  <w:num w:numId="13">
+  <w:num w:numId="16">
     <w:abstractNumId w:val="10"/>
   </w:num>
-  <w:num w:numId="14">
-    <w:abstractNumId w:val="11"/>
+  <w:num w:numId="17">
+    <w:abstractNumId w:val="14"/>
+  </w:num>
+  <w:num w:numId="18">
+    <w:abstractNumId w:val="13"/>
   </w:num>
 </w:numbering>
 </file>

</xml_diff>